<commit_message>
set up docker-webserver for frontend
</commit_message>
<xml_diff>
--- a/Productbacklog.docx
+++ b/Productbacklog.docx
@@ -25,9 +25,11 @@
       <w:pPr>
         <w:pStyle w:val="berschrift2"/>
       </w:pPr>
+      <w:proofErr w:type="spellStart"/>
       <w:r>
         <w:t>Issues</w:t>
       </w:r>
+      <w:proofErr w:type="spellEnd"/>
       <w:r>
         <w:t>:</w:t>
       </w:r>
@@ -55,8 +57,13 @@
           </w:tcPr>
           <w:p>
             <w:r>
-              <w:t>Very High Priority</w:t>
-            </w:r>
+              <w:t xml:space="preserve">Very High </w:t>
+            </w:r>
+            <w:proofErr w:type="spellStart"/>
+            <w:r>
+              <w:t>Priority</w:t>
+            </w:r>
+            <w:proofErr w:type="spellEnd"/>
           </w:p>
         </w:tc>
         <w:tc>
@@ -66,8 +73,13 @@
           </w:tcPr>
           <w:p>
             <w:r>
-              <w:t>High Priority</w:t>
-            </w:r>
+              <w:t xml:space="preserve">High </w:t>
+            </w:r>
+            <w:proofErr w:type="spellStart"/>
+            <w:r>
+              <w:t>Priority</w:t>
+            </w:r>
+            <w:proofErr w:type="spellEnd"/>
           </w:p>
         </w:tc>
         <w:tc>
@@ -76,9 +88,19 @@
             <w:shd w:val="clear" w:color="auto" w:fill="E7E6E6" w:themeFill="background2"/>
           </w:tcPr>
           <w:p>
-            <w:r>
-              <w:t>Mid Priority</w:t>
-            </w:r>
+            <w:proofErr w:type="spellStart"/>
+            <w:r>
+              <w:t>Mid</w:t>
+            </w:r>
+            <w:proofErr w:type="spellEnd"/>
+            <w:r>
+              <w:t xml:space="preserve"> </w:t>
+            </w:r>
+            <w:proofErr w:type="spellStart"/>
+            <w:r>
+              <w:t>Priority</w:t>
+            </w:r>
+            <w:proofErr w:type="spellEnd"/>
           </w:p>
         </w:tc>
         <w:tc>
@@ -88,8 +110,13 @@
           </w:tcPr>
           <w:p>
             <w:r>
-              <w:t>Low Priority</w:t>
-            </w:r>
+              <w:t xml:space="preserve">Low </w:t>
+            </w:r>
+            <w:proofErr w:type="spellStart"/>
+            <w:r>
+              <w:t>Priority</w:t>
+            </w:r>
+            <w:proofErr w:type="spellEnd"/>
           </w:p>
         </w:tc>
       </w:tr>
@@ -219,11 +246,19 @@
             <w:tcW w:w="2314" w:type="dxa"/>
           </w:tcPr>
           <w:p>
+            <w:proofErr w:type="spellStart"/>
             <w:r>
               <w:rPr>
                 <w:highlight w:val="green"/>
               </w:rPr>
-              <w:t>Github aufsetzten</w:t>
+              <w:t>Github</w:t>
+            </w:r>
+            <w:proofErr w:type="spellEnd"/>
+            <w:r>
+              <w:rPr>
+                <w:highlight w:val="green"/>
+              </w:rPr>
+              <w:t xml:space="preserve"> aufsetzten</w:t>
             </w:r>
           </w:p>
         </w:tc>
@@ -263,8 +298,13 @@
       <w:pPr>
         <w:pStyle w:val="berschrift2"/>
       </w:pPr>
+      <w:proofErr w:type="spellStart"/>
       <w:r>
-        <w:t>Issues:</w:t>
+        <w:t>Issues</w:t>
+      </w:r>
+      <w:proofErr w:type="spellEnd"/>
+      <w:r>
+        <w:t>:</w:t>
       </w:r>
     </w:p>
     <w:tbl>
@@ -290,8 +330,13 @@
           </w:tcPr>
           <w:p>
             <w:r>
-              <w:t>Very High Priority</w:t>
-            </w:r>
+              <w:t xml:space="preserve">Very High </w:t>
+            </w:r>
+            <w:proofErr w:type="spellStart"/>
+            <w:r>
+              <w:t>Priority</w:t>
+            </w:r>
+            <w:proofErr w:type="spellEnd"/>
           </w:p>
         </w:tc>
         <w:tc>
@@ -301,8 +346,13 @@
           </w:tcPr>
           <w:p>
             <w:r>
-              <w:t>High Priority</w:t>
-            </w:r>
+              <w:t xml:space="preserve">High </w:t>
+            </w:r>
+            <w:proofErr w:type="spellStart"/>
+            <w:r>
+              <w:t>Priority</w:t>
+            </w:r>
+            <w:proofErr w:type="spellEnd"/>
           </w:p>
         </w:tc>
         <w:tc>
@@ -311,9 +361,19 @@
             <w:shd w:val="clear" w:color="auto" w:fill="E7E6E6" w:themeFill="background2"/>
           </w:tcPr>
           <w:p>
-            <w:r>
-              <w:t>Mid Priority</w:t>
-            </w:r>
+            <w:proofErr w:type="spellStart"/>
+            <w:r>
+              <w:t>Mid</w:t>
+            </w:r>
+            <w:proofErr w:type="spellEnd"/>
+            <w:r>
+              <w:t xml:space="preserve"> </w:t>
+            </w:r>
+            <w:proofErr w:type="spellStart"/>
+            <w:r>
+              <w:t>Priority</w:t>
+            </w:r>
+            <w:proofErr w:type="spellEnd"/>
           </w:p>
         </w:tc>
         <w:tc>
@@ -323,8 +383,13 @@
           </w:tcPr>
           <w:p>
             <w:r>
-              <w:t>Low Priority</w:t>
-            </w:r>
+              <w:t xml:space="preserve">Low </w:t>
+            </w:r>
+            <w:proofErr w:type="spellStart"/>
+            <w:r>
+              <w:t>Priority</w:t>
+            </w:r>
+            <w:proofErr w:type="spellEnd"/>
           </w:p>
         </w:tc>
       </w:tr>
@@ -415,8 +480,16 @@
               <w:rPr>
                 <w:highlight w:val="green"/>
               </w:rPr>
-              <w:t>Docker optmieren</w:t>
-            </w:r>
+              <w:t xml:space="preserve">Docker </w:t>
+            </w:r>
+            <w:proofErr w:type="spellStart"/>
+            <w:r>
+              <w:rPr>
+                <w:highlight w:val="green"/>
+              </w:rPr>
+              <w:t>optmieren</w:t>
+            </w:r>
+            <w:proofErr w:type="spellEnd"/>
           </w:p>
         </w:tc>
         <w:tc>
@@ -451,6 +524,46 @@
               <w:t>Backend mit Frontend verbinden</w:t>
             </w:r>
           </w:p>
+        </w:tc>
+        <w:tc>
+          <w:tcPr>
+            <w:tcW w:w="2315" w:type="dxa"/>
+          </w:tcPr>
+          <w:p>
+            <w:pPr>
+              <w:jc w:val="center"/>
+            </w:pPr>
+          </w:p>
+        </w:tc>
+        <w:tc>
+          <w:tcPr>
+            <w:tcW w:w="2315" w:type="dxa"/>
+          </w:tcPr>
+          <w:p/>
+        </w:tc>
+      </w:tr>
+      <w:tr>
+        <w:trPr>
+          <w:trHeight w:val="368"/>
+        </w:trPr>
+        <w:tc>
+          <w:tcPr>
+            <w:tcW w:w="2314" w:type="dxa"/>
+          </w:tcPr>
+          <w:p>
+            <w:r>
+              <w:rPr>
+                <w:highlight w:val="green"/>
+              </w:rPr>
+              <w:t>Webserver für Frontend aufsetzen (mit Docker)</w:t>
+            </w:r>
+          </w:p>
+        </w:tc>
+        <w:tc>
+          <w:tcPr>
+            <w:tcW w:w="2314" w:type="dxa"/>
+          </w:tcPr>
+          <w:p/>
         </w:tc>
         <w:tc>
           <w:tcPr>

</xml_diff>

<commit_message>
docker for frontend works right
</commit_message>
<xml_diff>
--- a/Productbacklog.docx
+++ b/Productbacklog.docx
@@ -8,6 +8,39 @@
       </w:pPr>
       <w:r>
         <w:t>Produkt-Backlog</w:t>
+      </w:r>
+    </w:p>
+    <w:p/>
+    <w:p>
+      <w:pPr>
+        <w:pStyle w:val="berschrift1"/>
+      </w:pPr>
+      <w:r>
+        <w:t>Rollen</w:t>
+      </w:r>
+    </w:p>
+    <w:p>
+      <w:pPr>
+        <w:pStyle w:val="Listenabsatz"/>
+        <w:numPr>
+          <w:ilvl w:val="0"/>
+          <w:numId w:val="1"/>
+        </w:numPr>
+      </w:pPr>
+      <w:r>
+        <w:t>Moritz Michel -&gt; Scrum Master</w:t>
+      </w:r>
+    </w:p>
+    <w:p>
+      <w:pPr>
+        <w:pStyle w:val="Listenabsatz"/>
+        <w:numPr>
+          <w:ilvl w:val="0"/>
+          <w:numId w:val="1"/>
+        </w:numPr>
+      </w:pPr>
+      <w:r>
+        <w:t>Corsin Pollo -&gt; Developer</w:t>
       </w:r>
     </w:p>
     <w:p>
@@ -25,11 +58,9 @@
       <w:pPr>
         <w:pStyle w:val="berschrift2"/>
       </w:pPr>
-      <w:proofErr w:type="spellStart"/>
       <w:r>
         <w:t>Issues</w:t>
       </w:r>
-      <w:proofErr w:type="spellEnd"/>
       <w:r>
         <w:t>:</w:t>
       </w:r>
@@ -57,13 +88,8 @@
           </w:tcPr>
           <w:p>
             <w:r>
-              <w:t xml:space="preserve">Very High </w:t>
-            </w:r>
-            <w:proofErr w:type="spellStart"/>
-            <w:r>
-              <w:t>Priority</w:t>
-            </w:r>
-            <w:proofErr w:type="spellEnd"/>
+              <w:t>Very High Priority</w:t>
+            </w:r>
           </w:p>
         </w:tc>
         <w:tc>
@@ -73,13 +99,8 @@
           </w:tcPr>
           <w:p>
             <w:r>
-              <w:t xml:space="preserve">High </w:t>
-            </w:r>
-            <w:proofErr w:type="spellStart"/>
-            <w:r>
-              <w:t>Priority</w:t>
-            </w:r>
-            <w:proofErr w:type="spellEnd"/>
+              <w:t>High Priority</w:t>
+            </w:r>
           </w:p>
         </w:tc>
         <w:tc>
@@ -88,19 +109,9 @@
             <w:shd w:val="clear" w:color="auto" w:fill="E7E6E6" w:themeFill="background2"/>
           </w:tcPr>
           <w:p>
-            <w:proofErr w:type="spellStart"/>
-            <w:r>
-              <w:t>Mid</w:t>
-            </w:r>
-            <w:proofErr w:type="spellEnd"/>
-            <w:r>
-              <w:t xml:space="preserve"> </w:t>
-            </w:r>
-            <w:proofErr w:type="spellStart"/>
-            <w:r>
-              <w:t>Priority</w:t>
-            </w:r>
-            <w:proofErr w:type="spellEnd"/>
+            <w:r>
+              <w:t>Mid Priority</w:t>
+            </w:r>
           </w:p>
         </w:tc>
         <w:tc>
@@ -110,13 +121,8 @@
           </w:tcPr>
           <w:p>
             <w:r>
-              <w:t xml:space="preserve">Low </w:t>
-            </w:r>
-            <w:proofErr w:type="spellStart"/>
-            <w:r>
-              <w:t>Priority</w:t>
-            </w:r>
-            <w:proofErr w:type="spellEnd"/>
+              <w:t>Low Priority</w:t>
+            </w:r>
           </w:p>
         </w:tc>
       </w:tr>
@@ -246,19 +252,11 @@
             <w:tcW w:w="2314" w:type="dxa"/>
           </w:tcPr>
           <w:p>
-            <w:proofErr w:type="spellStart"/>
             <w:r>
               <w:rPr>
                 <w:highlight w:val="green"/>
               </w:rPr>
-              <w:t>Github</w:t>
-            </w:r>
-            <w:proofErr w:type="spellEnd"/>
-            <w:r>
-              <w:rPr>
-                <w:highlight w:val="green"/>
-              </w:rPr>
-              <w:t xml:space="preserve"> aufsetzten</w:t>
+              <w:t>Github aufsetzten</w:t>
             </w:r>
           </w:p>
         </w:tc>
@@ -298,13 +296,8 @@
       <w:pPr>
         <w:pStyle w:val="berschrift2"/>
       </w:pPr>
-      <w:proofErr w:type="spellStart"/>
       <w:r>
-        <w:t>Issues</w:t>
-      </w:r>
-      <w:proofErr w:type="spellEnd"/>
-      <w:r>
-        <w:t>:</w:t>
+        <w:t>Issues:</w:t>
       </w:r>
     </w:p>
     <w:tbl>
@@ -330,13 +323,8 @@
           </w:tcPr>
           <w:p>
             <w:r>
-              <w:t xml:space="preserve">Very High </w:t>
-            </w:r>
-            <w:proofErr w:type="spellStart"/>
-            <w:r>
-              <w:t>Priority</w:t>
-            </w:r>
-            <w:proofErr w:type="spellEnd"/>
+              <w:t>Very High Priority</w:t>
+            </w:r>
           </w:p>
         </w:tc>
         <w:tc>
@@ -346,13 +334,8 @@
           </w:tcPr>
           <w:p>
             <w:r>
-              <w:t xml:space="preserve">High </w:t>
-            </w:r>
-            <w:proofErr w:type="spellStart"/>
-            <w:r>
-              <w:t>Priority</w:t>
-            </w:r>
-            <w:proofErr w:type="spellEnd"/>
+              <w:t>High Priority</w:t>
+            </w:r>
           </w:p>
         </w:tc>
         <w:tc>
@@ -361,19 +344,9 @@
             <w:shd w:val="clear" w:color="auto" w:fill="E7E6E6" w:themeFill="background2"/>
           </w:tcPr>
           <w:p>
-            <w:proofErr w:type="spellStart"/>
-            <w:r>
-              <w:t>Mid</w:t>
-            </w:r>
-            <w:proofErr w:type="spellEnd"/>
-            <w:r>
-              <w:t xml:space="preserve"> </w:t>
-            </w:r>
-            <w:proofErr w:type="spellStart"/>
-            <w:r>
-              <w:t>Priority</w:t>
-            </w:r>
-            <w:proofErr w:type="spellEnd"/>
+            <w:r>
+              <w:t>Mid Priority</w:t>
+            </w:r>
           </w:p>
         </w:tc>
         <w:tc>
@@ -383,13 +356,8 @@
           </w:tcPr>
           <w:p>
             <w:r>
-              <w:t xml:space="preserve">Low </w:t>
-            </w:r>
-            <w:proofErr w:type="spellStart"/>
-            <w:r>
-              <w:t>Priority</w:t>
-            </w:r>
-            <w:proofErr w:type="spellEnd"/>
+              <w:t>Low Priority</w:t>
+            </w:r>
           </w:p>
         </w:tc>
       </w:tr>
@@ -480,16 +448,8 @@
               <w:rPr>
                 <w:highlight w:val="green"/>
               </w:rPr>
-              <w:t xml:space="preserve">Docker </w:t>
-            </w:r>
-            <w:proofErr w:type="spellStart"/>
-            <w:r>
-              <w:rPr>
-                <w:highlight w:val="green"/>
-              </w:rPr>
-              <w:t>optmieren</w:t>
-            </w:r>
-            <w:proofErr w:type="spellEnd"/>
+              <w:t>Docker optmieren</w:t>
+            </w:r>
           </w:p>
         </w:tc>
         <w:tc>
@@ -559,6 +519,126 @@
     </w:sectPr>
   </w:body>
 </w:document>
+</file>
+
+<file path=word/numbering.xml><?xml version="1.0" encoding="utf-8"?>
+<w:numbering xmlns:wpc="http://schemas.microsoft.com/office/word/2010/wordprocessingCanvas" xmlns:cx="http://schemas.microsoft.com/office/drawing/2014/chartex" xmlns:cx1="http://schemas.microsoft.com/office/drawing/2015/9/8/chartex" xmlns:cx2="http://schemas.microsoft.com/office/drawing/2015/10/21/chartex" xmlns:cx3="http://schemas.microsoft.com/office/drawing/2016/5/9/chartex" xmlns:cx4="http://schemas.microsoft.com/office/drawing/2016/5/10/chartex" xmlns:cx5="http://schemas.microsoft.com/office/drawing/2016/5/11/chartex" xmlns:cx6="http://schemas.microsoft.com/office/drawing/2016/5/12/chartex" xmlns:cx7="http://schemas.microsoft.com/office/drawing/2016/5/13/chartex" xmlns:cx8="http://schemas.microsoft.com/office/drawing/2016/5/14/chartex" xmlns:mc="http://schemas.openxmlformats.org/markup-compatibility/2006" xmlns:aink="http://schemas.microsoft.com/office/drawing/2016/ink" xmlns:am3d="http://schemas.microsoft.com/office/drawing/2017/model3d" xmlns:o="urn:schemas-microsoft-com:office:office" xmlns:oel="http://schemas.microsoft.com/office/2019/extlst" xmlns:r="http://schemas.openxmlformats.org/officeDocument/2006/relationships" xmlns:m="http://schemas.openxmlformats.org/officeDocument/2006/math" xmlns:v="urn:schemas-microsoft-com:vml" xmlns:wp14="http://schemas.microsoft.com/office/word/2010/wordprocessingDrawing" xmlns:wp="http://schemas.openxmlformats.org/drawingml/2006/wordprocessingDrawing" xmlns:w10="urn:schemas-microsoft-com:office:word" xmlns:w="http://schemas.openxmlformats.org/wordprocessingml/2006/main" xmlns:w14="http://schemas.microsoft.com/office/word/2010/wordml" xmlns:w15="http://schemas.microsoft.com/office/word/2012/wordml" xmlns:w16cex="http://schemas.microsoft.com/office/word/2018/wordml/cex" xmlns:w16cid="http://schemas.microsoft.com/office/word/2016/wordml/cid" xmlns:w16="http://schemas.microsoft.com/office/word/2018/wordml" xmlns:w16sdtdh="http://schemas.microsoft.com/office/word/2020/wordml/sdtdatahash" xmlns:w16se="http://schemas.microsoft.com/office/word/2015/wordml/symex" xmlns:wpg="http://schemas.microsoft.com/office/word/2010/wordprocessingGroup" xmlns:wpi="http://schemas.microsoft.com/office/word/2010/wordprocessingInk" xmlns:wne="http://schemas.microsoft.com/office/word/2006/wordml" xmlns:wps="http://schemas.microsoft.com/office/word/2010/wordprocessingShape" mc:Ignorable="w14 w15 w16se w16cid w16 w16cex w16sdtdh wp14">
+  <w:abstractNum w:abstractNumId="0" w15:restartNumberingAfterBreak="0">
+    <w:nsid w:val="254A3A6B"/>
+    <w:multiLevelType w:val="hybridMultilevel"/>
+    <w:tmpl w:val="52A87508"/>
+    <w:lvl w:ilvl="0" w:tplc="408EF73C">
+      <w:numFmt w:val="bullet"/>
+      <w:lvlText w:val="-"/>
+      <w:lvlJc w:val="left"/>
+      <w:pPr>
+        <w:ind w:left="720" w:hanging="360"/>
+      </w:pPr>
+      <w:rPr>
+        <w:rFonts w:ascii="Calibri" w:eastAsiaTheme="minorHAnsi" w:hAnsi="Calibri" w:cs="Calibri" w:hint="default"/>
+      </w:rPr>
+    </w:lvl>
+    <w:lvl w:ilvl="1" w:tplc="04070003" w:tentative="1">
+      <w:start w:val="1"/>
+      <w:numFmt w:val="bullet"/>
+      <w:lvlText w:val="o"/>
+      <w:lvlJc w:val="left"/>
+      <w:pPr>
+        <w:ind w:left="1440" w:hanging="360"/>
+      </w:pPr>
+      <w:rPr>
+        <w:rFonts w:ascii="Courier New" w:hAnsi="Courier New" w:cs="Courier New" w:hint="default"/>
+      </w:rPr>
+    </w:lvl>
+    <w:lvl w:ilvl="2" w:tplc="04070005" w:tentative="1">
+      <w:start w:val="1"/>
+      <w:numFmt w:val="bullet"/>
+      <w:lvlText w:val=""/>
+      <w:lvlJc w:val="left"/>
+      <w:pPr>
+        <w:ind w:left="2160" w:hanging="360"/>
+      </w:pPr>
+      <w:rPr>
+        <w:rFonts w:ascii="Wingdings" w:hAnsi="Wingdings" w:hint="default"/>
+      </w:rPr>
+    </w:lvl>
+    <w:lvl w:ilvl="3" w:tplc="04070001" w:tentative="1">
+      <w:start w:val="1"/>
+      <w:numFmt w:val="bullet"/>
+      <w:lvlText w:val=""/>
+      <w:lvlJc w:val="left"/>
+      <w:pPr>
+        <w:ind w:left="2880" w:hanging="360"/>
+      </w:pPr>
+      <w:rPr>
+        <w:rFonts w:ascii="Symbol" w:hAnsi="Symbol" w:hint="default"/>
+      </w:rPr>
+    </w:lvl>
+    <w:lvl w:ilvl="4" w:tplc="04070003" w:tentative="1">
+      <w:start w:val="1"/>
+      <w:numFmt w:val="bullet"/>
+      <w:lvlText w:val="o"/>
+      <w:lvlJc w:val="left"/>
+      <w:pPr>
+        <w:ind w:left="3600" w:hanging="360"/>
+      </w:pPr>
+      <w:rPr>
+        <w:rFonts w:ascii="Courier New" w:hAnsi="Courier New" w:cs="Courier New" w:hint="default"/>
+      </w:rPr>
+    </w:lvl>
+    <w:lvl w:ilvl="5" w:tplc="04070005" w:tentative="1">
+      <w:start w:val="1"/>
+      <w:numFmt w:val="bullet"/>
+      <w:lvlText w:val=""/>
+      <w:lvlJc w:val="left"/>
+      <w:pPr>
+        <w:ind w:left="4320" w:hanging="360"/>
+      </w:pPr>
+      <w:rPr>
+        <w:rFonts w:ascii="Wingdings" w:hAnsi="Wingdings" w:hint="default"/>
+      </w:rPr>
+    </w:lvl>
+    <w:lvl w:ilvl="6" w:tplc="04070001" w:tentative="1">
+      <w:start w:val="1"/>
+      <w:numFmt w:val="bullet"/>
+      <w:lvlText w:val=""/>
+      <w:lvlJc w:val="left"/>
+      <w:pPr>
+        <w:ind w:left="5040" w:hanging="360"/>
+      </w:pPr>
+      <w:rPr>
+        <w:rFonts w:ascii="Symbol" w:hAnsi="Symbol" w:hint="default"/>
+      </w:rPr>
+    </w:lvl>
+    <w:lvl w:ilvl="7" w:tplc="04070003" w:tentative="1">
+      <w:start w:val="1"/>
+      <w:numFmt w:val="bullet"/>
+      <w:lvlText w:val="o"/>
+      <w:lvlJc w:val="left"/>
+      <w:pPr>
+        <w:ind w:left="5760" w:hanging="360"/>
+      </w:pPr>
+      <w:rPr>
+        <w:rFonts w:ascii="Courier New" w:hAnsi="Courier New" w:cs="Courier New" w:hint="default"/>
+      </w:rPr>
+    </w:lvl>
+    <w:lvl w:ilvl="8" w:tplc="04070005" w:tentative="1">
+      <w:start w:val="1"/>
+      <w:numFmt w:val="bullet"/>
+      <w:lvlText w:val=""/>
+      <w:lvlJc w:val="left"/>
+      <w:pPr>
+        <w:ind w:left="6480" w:hanging="360"/>
+      </w:pPr>
+      <w:rPr>
+        <w:rFonts w:ascii="Wingdings" w:hAnsi="Wingdings" w:hint="default"/>
+      </w:rPr>
+    </w:lvl>
+  </w:abstractNum>
+  <w:num w:numId="1" w16cid:durableId="1525442857">
+    <w:abstractNumId w:val="0"/>
+  </w:num>
+</w:numbering>
 </file>
 
 <file path=word/styles.xml><?xml version="1.0" encoding="utf-8"?>
@@ -1112,6 +1192,17 @@
       </w:tblBorders>
     </w:tblPr>
   </w:style>
+  <w:style w:type="paragraph" w:styleId="Listenabsatz">
+    <w:name w:val="List Paragraph"/>
+    <w:basedOn w:val="Standard"/>
+    <w:uiPriority w:val="34"/>
+    <w:qFormat/>
+    <w:rsid w:val="0097306A"/>
+    <w:pPr>
+      <w:ind w:left="720"/>
+      <w:contextualSpacing/>
+    </w:pPr>
+  </w:style>
 </w:styles>
 </file>
 

</xml_diff>